<commit_message>
Added CFS and RFE testing files and python file
</commit_message>
<xml_diff>
--- a/Testing/Evaluation_Metrics/AUC_Test.docx
+++ b/Testing/Evaluation_Metrics/AUC_Test.docx
@@ -68,7 +68,25 @@
                 <w:sz w:val="52"/>
                 <w:szCs w:val="52"/>
               </w:rPr>
-              <w:t>Jason Toh Zhern Wee</w:t>
+              <w:t xml:space="preserve">Jason Toh </w:t>
+            </w:r>
+            <w:proofErr w:type="spellStart"/>
+            <w:r>
+              <w:rPr>
+                <w:rFonts w:ascii="Calibri" w:hAnsi="Calibri" w:cs="Calibri"/>
+                <w:sz w:val="52"/>
+                <w:szCs w:val="52"/>
+              </w:rPr>
+              <w:t>Zhern</w:t>
+            </w:r>
+            <w:proofErr w:type="spellEnd"/>
+            <w:r>
+              <w:rPr>
+                <w:rFonts w:ascii="Calibri" w:hAnsi="Calibri" w:cs="Calibri"/>
+                <w:sz w:val="52"/>
+                <w:szCs w:val="52"/>
+              </w:rPr>
+              <w:t xml:space="preserve"> Wee</w:t>
             </w:r>
           </w:p>
         </w:tc>
@@ -1799,7 +1817,7 @@
               <w:jc w:val="center"/>
               <w:outlineLvl w:val="0"/>
               <w:rPr>
-                <w:rFonts w:ascii="Arial" w:hAnsi="Arial" w:cs="Arial"/>
+                <w:rFonts w:asciiTheme="minorHAnsi" w:hAnsiTheme="minorHAnsi" w:cstheme="minorHAnsi"/>
                 <w:color w:val="auto"/>
                 <w:sz w:val="24"/>
                 <w:szCs w:val="24"/>
@@ -1807,7 +1825,7 @@
             </w:pPr>
             <w:r>
               <w:rPr>
-                <w:rFonts w:ascii="Arial" w:hAnsi="Arial" w:cs="Arial"/>
+                <w:rFonts w:asciiTheme="minorHAnsi" w:hAnsiTheme="minorHAnsi" w:cstheme="minorHAnsi"/>
                 <w:color w:val="auto"/>
                 <w:sz w:val="24"/>
                 <w:szCs w:val="24"/>
@@ -1819,14 +1837,14 @@
             <w:pPr>
               <w:jc w:val="center"/>
               <w:rPr>
-                <w:rFonts w:ascii="Arial" w:hAnsi="Arial" w:cs="Arial"/>
-                <w:sz w:val="24"/>
-                <w:szCs w:val="24"/>
-              </w:rPr>
-            </w:pPr>
-            <w:r>
-              <w:rPr>
-                <w:rFonts w:ascii="Arial" w:hAnsi="Arial" w:cs="Arial"/>
+                <w:rFonts w:cstheme="minorHAnsi"/>
+                <w:sz w:val="24"/>
+                <w:szCs w:val="24"/>
+              </w:rPr>
+            </w:pPr>
+            <w:r>
+              <w:rPr>
+                <w:rFonts w:cstheme="minorHAnsi"/>
                 <w:sz w:val="24"/>
                 <w:szCs w:val="24"/>
               </w:rPr>
@@ -1844,7 +1862,7 @@
               <w:jc w:val="center"/>
               <w:outlineLvl w:val="0"/>
               <w:rPr>
-                <w:rFonts w:ascii="Arial" w:hAnsi="Arial" w:cs="Arial"/>
+                <w:rFonts w:asciiTheme="minorHAnsi" w:hAnsiTheme="minorHAnsi" w:cstheme="minorHAnsi"/>
                 <w:color w:val="auto"/>
                 <w:sz w:val="24"/>
                 <w:szCs w:val="24"/>
@@ -1852,39 +1870,24 @@
             </w:pPr>
             <w:r>
               <w:rPr>
-                <w:rFonts w:ascii="Arial" w:hAnsi="Arial" w:cs="Arial"/>
+                <w:rFonts w:asciiTheme="minorHAnsi" w:hAnsiTheme="minorHAnsi" w:cstheme="minorHAnsi"/>
                 <w:color w:val="auto"/>
                 <w:sz w:val="24"/>
                 <w:szCs w:val="24"/>
               </w:rPr>
               <w:t>An exception occurred</w:t>
             </w:r>
-            <w:r>
-              <w:rPr>
-                <w:rFonts w:ascii="Arial" w:hAnsi="Arial" w:cs="Arial"/>
-                <w:color w:val="auto"/>
-                <w:sz w:val="24"/>
-                <w:szCs w:val="24"/>
-              </w:rPr>
-              <w:t xml:space="preserve"> </w:t>
-            </w:r>
-          </w:p>
-          <w:p>
-            <w:pPr>
-              <w:pStyle w:val="Heading1"/>
-              <w:jc w:val="center"/>
-              <w:outlineLvl w:val="0"/>
-              <w:rPr>
-                <w:rFonts w:ascii="Arial" w:hAnsi="Arial" w:cs="Arial"/>
-                <w:color w:val="auto"/>
-                <w:sz w:val="24"/>
-                <w:szCs w:val="24"/>
-              </w:rPr>
-            </w:pPr>
-            <w:r>
-              <w:rPr>
-                <w:rFonts w:ascii="Arial" w:hAnsi="Arial" w:cs="Arial"/>
-                <w:color w:val="auto"/>
+          </w:p>
+          <w:p>
+            <w:pPr>
+              <w:jc w:val="center"/>
+              <w:rPr>
+                <w:rFonts w:cstheme="minorHAnsi"/>
+              </w:rPr>
+            </w:pPr>
+            <w:r>
+              <w:rPr>
+                <w:rFonts w:cstheme="minorHAnsi"/>
                 <w:sz w:val="24"/>
                 <w:szCs w:val="24"/>
               </w:rPr>
@@ -2030,9 +2033,9 @@
                 <w:noProof/>
               </w:rPr>
               <w:drawing>
-                <wp:inline distT="0" distB="0" distL="0" distR="0" wp14:anchorId="18C58181" wp14:editId="6E23EA12">
-                  <wp:extent cx="5809957" cy="2285606"/>
-                  <wp:effectExtent l="0" t="0" r="635" b="635"/>
+                <wp:inline distT="0" distB="0" distL="0" distR="0" wp14:anchorId="18C58181" wp14:editId="43D836B2">
+                  <wp:extent cx="5650865" cy="3188185"/>
+                  <wp:effectExtent l="0" t="0" r="6985" b="0"/>
                   <wp:docPr id="2" name="Picture 2"/>
                   <wp:cNvGraphicFramePr>
                     <a:graphicFrameLocks xmlns:a="http://schemas.openxmlformats.org/drawingml/2006/main" noChangeAspect="1"/>
@@ -2053,7 +2056,7 @@
                         <pic:spPr>
                           <a:xfrm>
                             <a:off x="0" y="0"/>
-                            <a:ext cx="5885416" cy="2315291"/>
+                            <a:ext cx="5743188" cy="3240273"/>
                           </a:xfrm>
                           <a:prstGeom prst="rect">
                             <a:avLst/>
@@ -2076,9 +2079,9 @@
                 <w:noProof/>
               </w:rPr>
               <w:drawing>
-                <wp:inline distT="0" distB="0" distL="0" distR="0" wp14:anchorId="141E1468" wp14:editId="7CF3CE44">
-                  <wp:extent cx="2710498" cy="2926080"/>
-                  <wp:effectExtent l="0" t="0" r="0" b="7620"/>
+                <wp:inline distT="0" distB="0" distL="0" distR="0" wp14:anchorId="141E1468" wp14:editId="6A5B7F97">
+                  <wp:extent cx="2959100" cy="3194455"/>
+                  <wp:effectExtent l="0" t="0" r="0" b="6350"/>
                   <wp:docPr id="3" name="Picture 3"/>
                   <wp:cNvGraphicFramePr>
                     <a:graphicFrameLocks xmlns:a="http://schemas.openxmlformats.org/drawingml/2006/main" noChangeAspect="1"/>
@@ -2099,7 +2102,7 @@
                         <pic:spPr>
                           <a:xfrm>
                             <a:off x="0" y="0"/>
-                            <a:ext cx="2711833" cy="2927521"/>
+                            <a:ext cx="2960190" cy="3195632"/>
                           </a:xfrm>
                           <a:prstGeom prst="rect">
                             <a:avLst/>

</xml_diff>